<commit_message>
Updated Evaluation report commit
</commit_message>
<xml_diff>
--- a/Model_Comparision_Report.docx
+++ b/Model_Comparision_Report.docx
@@ -47,10 +47,7 @@
         <w:pStyle w:val="NormalWeb"/>
       </w:pPr>
       <w:r>
-        <w:t>With the growing need for automated SQL generation from natural language queries, various Large Language Models (LLMs) have emerged, each claiming to provide efficient and accurate SQL translation. This rep</w:t>
-      </w:r>
-      <w:r>
-        <w:t xml:space="preserve">ort evaluates three such models, </w:t>
+        <w:t xml:space="preserve">With the growing need for automated SQL generation from natural language queries, various Large Language Models (LLMs) have emerged, each claiming to provide efficient and accurate SQL translation. This report evaluates three such models, </w:t>
       </w:r>
       <w:r>
         <w:rPr>
@@ -73,10 +70,7 @@
         <w:t>-NSQL</w:t>
       </w:r>
       <w:r>
-        <w:t xml:space="preserve"> </w:t>
-      </w:r>
-      <w:r>
-        <w:t xml:space="preserve">to determine their effectiveness based on multiple performance metrics. </w:t>
+        <w:t xml:space="preserve"> to determine their effectiveness based on multiple performance metrics. </w:t>
       </w:r>
     </w:p>
     <w:p>
@@ -171,16 +165,7 @@
           <w:szCs w:val="24"/>
           <w:lang w:eastAsia="en-IN"/>
         </w:rPr>
-        <w:t xml:space="preserve"> is a database management system designed for high-performance analytics. It can perform analytical queries ef</w:t>
-      </w:r>
-      <w:r>
-        <w:rPr>
-          <w:rFonts w:ascii="Times New Roman" w:eastAsia="Times New Roman" w:hAnsi="Times New Roman" w:cs="Times New Roman"/>
-          <w:sz w:val="24"/>
-          <w:szCs w:val="24"/>
-          <w:lang w:eastAsia="en-IN"/>
-        </w:rPr>
-        <w:t xml:space="preserve">ficiently in an embedded SQL environment, especially with complex analytical tasks. While </w:t>
+        <w:t xml:space="preserve"> is a database management system designed for high-performance analytics. It can perform analytical queries efficiently in an embedded SQL environment, especially with complex analytical tasks. While </w:t>
       </w:r>
       <w:proofErr w:type="spellStart"/>
       <w:r>
@@ -200,16 +185,7 @@
           <w:szCs w:val="24"/>
           <w:lang w:eastAsia="en-IN"/>
         </w:rPr>
-        <w:t xml:space="preserve"> is primarily a database system, it is also capable of processing queries based on natural language inputs through integration with various AI and NLP models, t</w:t>
-      </w:r>
-      <w:r>
-        <w:rPr>
-          <w:rFonts w:ascii="Times New Roman" w:eastAsia="Times New Roman" w:hAnsi="Times New Roman" w:cs="Times New Roman"/>
-          <w:sz w:val="24"/>
-          <w:szCs w:val="24"/>
-          <w:lang w:eastAsia="en-IN"/>
-        </w:rPr>
-        <w:t>hough it is not a natural language model itself.</w:t>
+        <w:t xml:space="preserve"> is primarily a database system, it is also capable of processing queries based on natural language inputs through integration with various AI and NLP models, though it is not a natural language model itself.</w:t>
       </w:r>
     </w:p>
     <w:p>
@@ -335,25 +311,7 @@
           <w:szCs w:val="24"/>
           <w:lang w:eastAsia="en-IN"/>
         </w:rPr>
-        <w:t>Mistral is a state-of-the-art open-source LLM optimiz</w:t>
-      </w:r>
-      <w:r>
-        <w:rPr>
-          <w:rFonts w:ascii="Times New Roman" w:eastAsia="Times New Roman" w:hAnsi="Times New Roman" w:cs="Times New Roman"/>
-          <w:sz w:val="24"/>
-          <w:szCs w:val="24"/>
-          <w:lang w:eastAsia="en-IN"/>
-        </w:rPr>
-        <w:t>ed for multiple NLP tasks, including language generation, translation, summarization, and structured outputs like SQL queries. Mistral has demonstrated strong performance in generating structured content from unstructured inputs like natural language, whic</w:t>
-      </w:r>
-      <w:r>
-        <w:rPr>
-          <w:rFonts w:ascii="Times New Roman" w:eastAsia="Times New Roman" w:hAnsi="Times New Roman" w:cs="Times New Roman"/>
-          <w:sz w:val="24"/>
-          <w:szCs w:val="24"/>
-          <w:lang w:eastAsia="en-IN"/>
-        </w:rPr>
-        <w:t>h makes it suitable for tasks like SQL query generation.</w:t>
+        <w:t>Mistral is a state-of-the-art open-source LLM optimized for multiple NLP tasks, including language generation, translation, summarization, and structured outputs like SQL queries. Mistral has demonstrated strong performance in generating structured content from unstructured inputs like natural language, which makes it suitable for tasks like SQL query generation.</w:t>
       </w:r>
     </w:p>
     <w:p>
@@ -388,16 +346,7 @@
           <w:szCs w:val="24"/>
           <w:lang w:eastAsia="en-IN"/>
         </w:rPr>
-        <w:t xml:space="preserve">: Performance in multi-task NLP tasks with a focus on high </w:t>
-      </w:r>
-      <w:r>
-        <w:rPr>
-          <w:rFonts w:ascii="Times New Roman" w:eastAsia="Times New Roman" w:hAnsi="Times New Roman" w:cs="Times New Roman"/>
-          <w:sz w:val="24"/>
-          <w:szCs w:val="24"/>
-          <w:lang w:eastAsia="en-IN"/>
-        </w:rPr>
-        <w:t>precision in structured outputs like SQL.</w:t>
+        <w:t>: Performance in multi-task NLP tasks with a focus on high precision in structured outputs like SQL.</w:t>
       </w:r>
     </w:p>
     <w:p>
@@ -432,16 +381,7 @@
           <w:szCs w:val="24"/>
           <w:lang w:eastAsia="en-IN"/>
         </w:rPr>
-        <w:t>: It may require fine-tuning to perform specialized tasks effectively in S</w:t>
-      </w:r>
-      <w:r>
-        <w:rPr>
-          <w:rFonts w:ascii="Times New Roman" w:eastAsia="Times New Roman" w:hAnsi="Times New Roman" w:cs="Times New Roman"/>
-          <w:sz w:val="24"/>
-          <w:szCs w:val="24"/>
-          <w:lang w:eastAsia="en-IN"/>
-        </w:rPr>
-        <w:t>QL generation, especially with domain-specific queries.</w:t>
+        <w:t>: It may require fine-tuning to perform specialized tasks effectively in SQL generation, especially with domain-specific queries.</w:t>
       </w:r>
     </w:p>
     <w:p>
@@ -497,16 +437,7 @@
           <w:szCs w:val="24"/>
           <w:lang w:eastAsia="en-IN"/>
         </w:rPr>
-        <w:t>Llama 3.2 is a fine-tuned version of the Llama family of models, developed for specialized tasks like natural language processing and SQL generation. Its unique feature is its enhanced abili</w:t>
-      </w:r>
-      <w:r>
-        <w:rPr>
-          <w:rFonts w:ascii="Times New Roman" w:eastAsia="Times New Roman" w:hAnsi="Times New Roman" w:cs="Times New Roman"/>
-          <w:sz w:val="24"/>
-          <w:szCs w:val="24"/>
-          <w:lang w:eastAsia="en-IN"/>
-        </w:rPr>
-        <w:t>ty to generate SQL queries from natural language prompts, backed by improvements in text-to-structure generation.</w:t>
+        <w:t>Llama 3.2 is a fine-tuned version of the Llama family of models, developed for specialized tasks like natural language processing and SQL generation. Its unique feature is its enhanced ability to generate SQL queries from natural language prompts, backed by improvements in text-to-structure generation.</w:t>
       </w:r>
     </w:p>
     <w:p>
@@ -541,16 +472,7 @@
           <w:szCs w:val="24"/>
           <w:lang w:eastAsia="en-IN"/>
         </w:rPr>
-        <w:t>: Op</w:t>
-      </w:r>
-      <w:r>
-        <w:rPr>
-          <w:rFonts w:ascii="Times New Roman" w:eastAsia="Times New Roman" w:hAnsi="Times New Roman" w:cs="Times New Roman"/>
-          <w:sz w:val="24"/>
-          <w:szCs w:val="24"/>
-          <w:lang w:eastAsia="en-IN"/>
-        </w:rPr>
-        <w:t>timized for generating structured queries, especially for database-related tasks.</w:t>
+        <w:t>: Optimized for generating structured queries, especially for database-related tasks.</w:t>
       </w:r>
     </w:p>
     <w:p>
@@ -585,16 +507,7 @@
           <w:szCs w:val="24"/>
           <w:lang w:eastAsia="en-IN"/>
         </w:rPr>
-        <w:t>: Performance may degrade with complex or ambiguous queries that involve multip</w:t>
-      </w:r>
-      <w:r>
-        <w:rPr>
-          <w:rFonts w:ascii="Times New Roman" w:eastAsia="Times New Roman" w:hAnsi="Times New Roman" w:cs="Times New Roman"/>
-          <w:sz w:val="24"/>
-          <w:szCs w:val="24"/>
-          <w:lang w:eastAsia="en-IN"/>
-        </w:rPr>
-        <w:t>le tables or nested SQL queries.</w:t>
+        <w:t>: Performance may degrade with complex or ambiguous queries that involve multiple tables or nested SQL queries.</w:t>
       </w:r>
     </w:p>
     <w:p>
@@ -2056,19 +1969,7 @@
           <w:szCs w:val="27"/>
           <w:lang w:val="en-US"/>
         </w:rPr>
-        <w:t>Comparisi</w:t>
-      </w:r>
-      <w:bookmarkStart w:id="0" w:name="_GoBack"/>
-      <w:bookmarkEnd w:id="0"/>
-      <w:r>
-        <w:rPr>
-          <w:b/>
-          <w:bCs/>
-          <w:sz w:val="27"/>
-          <w:szCs w:val="27"/>
-          <w:lang w:val="en-US"/>
-        </w:rPr>
-        <w:t>on</w:t>
+        <w:t>Comparision</w:t>
       </w:r>
       <w:proofErr w:type="spellEnd"/>
       <w:r>
@@ -2993,7 +2894,7 @@
         <w:ind w:firstLine="567"/>
       </w:pPr>
       <w:r>
-        <w:t>Average Edit Distance: 317.75</w:t>
+        <w:t>Average Edit Distance: 315.00</w:t>
       </w:r>
     </w:p>
     <w:p>
@@ -3002,7 +2903,16 @@
         <w:ind w:firstLine="567"/>
       </w:pPr>
       <w:r>
-        <w:t>Average Latency: 27.6296 sec</w:t>
+        <w:t>Average Latency: 26</w:t>
+      </w:r>
+      <w:r>
+        <w:t>.</w:t>
+      </w:r>
+      <w:r>
+        <w:t>7744</w:t>
+      </w:r>
+      <w:r>
+        <w:t xml:space="preserve"> sec</w:t>
       </w:r>
     </w:p>
     <w:p>
@@ -3026,7 +2936,10 @@
         <w:ind w:firstLine="567"/>
       </w:pPr>
       <w:r>
-        <w:t>Exact Match Rate: 25.00%</w:t>
+        <w:t>Exact Match Rate: 00</w:t>
+      </w:r>
+      <w:r>
+        <w:t>.00%</w:t>
       </w:r>
     </w:p>
     <w:p>
@@ -3035,7 +2948,10 @@
         <w:ind w:firstLine="567"/>
       </w:pPr>
       <w:r>
-        <w:t>Average Edit Distance: 488.75</w:t>
+        <w:t xml:space="preserve">Average Edit Distance: </w:t>
+      </w:r>
+      <w:r>
+        <w:t>325.50</w:t>
       </w:r>
     </w:p>
     <w:p>
@@ -3044,7 +2960,10 @@
         <w:ind w:firstLine="567"/>
       </w:pPr>
       <w:r>
-        <w:t>Average Latency: 18.9204 sec</w:t>
+        <w:t>Average Latency: 13.1778</w:t>
+      </w:r>
+      <w:r>
+        <w:t xml:space="preserve"> sec</w:t>
       </w:r>
     </w:p>
     <w:p>
@@ -3091,7 +3010,10 @@
         <w:ind w:firstLine="567"/>
       </w:pPr>
       <w:r>
-        <w:t>Average Edit Distance: 21.75</w:t>
+        <w:t>Averag</w:t>
+      </w:r>
+      <w:r>
+        <w:t>e Edit Distance: 21.50</w:t>
       </w:r>
     </w:p>
     <w:p>
@@ -3100,10 +3022,10 @@
         <w:ind w:firstLine="567"/>
       </w:pPr>
       <w:r>
-        <w:t>Average Latency:</w:t>
-      </w:r>
-      <w:r>
-        <w:t>7.8022 sec</w:t>
+        <w:t>Average Latency: 8.0528</w:t>
+      </w:r>
+      <w:r>
+        <w:t xml:space="preserve"> sec</w:t>
       </w:r>
     </w:p>
     <w:p>
@@ -3168,12 +3090,35 @@
       <w:r>
         <w:t xml:space="preserve"> performed the best overall with the highest exact match rate (50%) and the lowest average edit distance (21.75). It also exhibited the lowest latency (7.8022 sec), making it the most efficient among the three models.</w:t>
       </w:r>
+      <w:bookmarkStart w:id="0" w:name="_GoBack"/>
+      <w:bookmarkEnd w:id="0"/>
     </w:p>
     <w:p>
       <w:pPr>
         <w:pStyle w:val="NormalWeb"/>
         <w:ind w:left="-567"/>
       </w:pPr>
+      <w:r>
+        <w:rPr>
+          <w:b/>
+        </w:rPr>
+        <w:t>Llama3.2</w:t>
+      </w:r>
+      <w:r>
+        <w:t xml:space="preserve"> performed better than Mistral</w:t>
+      </w:r>
+      <w:r>
+        <w:t xml:space="preserve"> </w:t>
+      </w:r>
+      <w:r>
+        <w:t>in terms of exact match rate (25% vs. 0%) but had a higher average edit distance. However, it had a lower latency than Mistral</w:t>
+      </w:r>
+      <w:r>
+        <w:t xml:space="preserve"> </w:t>
+      </w:r>
+      <w:r>
+        <w:t>making it more efficient.</w:t>
+      </w:r>
     </w:p>
     <w:p>
       <w:pPr>
@@ -3184,29 +3129,26 @@
         <w:rPr>
           <w:b/>
         </w:rPr>
-        <w:t>Llama3.2</w:t>
-      </w:r>
-      <w:r>
-        <w:t xml:space="preserve"> performed better than Mistral</w:t>
-      </w:r>
-      <w:r>
-        <w:t xml:space="preserve"> </w:t>
-      </w:r>
-      <w:r>
-        <w:t>in terms of exact match rate (25% vs. 0%) but had a higher average edit distance. However, it had a lower latency than Mistral</w:t>
-      </w:r>
-      <w:r>
-        <w:t xml:space="preserve"> </w:t>
-      </w:r>
-      <w:r>
-        <w:t>making it more efficient.</w:t>
+        <w:t>Mistral</w:t>
+      </w:r>
+      <w:r>
+        <w:t xml:space="preserve"> had the poorest performance, failing to generate any exact matches and having a high edit distance. Additionally, it had the highest latency, making it the least suitable for real-time SQL generation.</w:t>
       </w:r>
     </w:p>
     <w:p>
       <w:pPr>
         <w:pStyle w:val="NormalWeb"/>
         <w:ind w:left="-567"/>
-      </w:pPr>
+        <w:rPr>
+          <w:b/>
+        </w:rPr>
+      </w:pPr>
+      <w:r>
+        <w:rPr>
+          <w:b/>
+        </w:rPr>
+        <w:t>Results:</w:t>
+      </w:r>
     </w:p>
     <w:p>
       <w:pPr>
@@ -3214,13 +3156,41 @@
         <w:ind w:left="-567"/>
       </w:pPr>
       <w:r>
-        <w:rPr>
-          <w:b/>
-        </w:rPr>
-        <w:t>Mistral</w:t>
-      </w:r>
-      <w:r>
-        <w:t xml:space="preserve"> had the poorest performance, failing to generate any exact matches and having a high edit distance. Additionally, it had the highest latency, making it the least suitable for real-time SQL generation.</w:t>
+        <w:drawing>
+          <wp:inline distT="0" distB="0" distL="0" distR="0" wp14:anchorId="2E6691A9" wp14:editId="2E6FD9E8">
+            <wp:extent cx="5731510" cy="2485390"/>
+            <wp:effectExtent l="0" t="0" r="2540" b="0"/>
+            <wp:docPr id="1" name="Picture 1"/>
+            <wp:cNvGraphicFramePr>
+              <a:graphicFrameLocks xmlns:a="http://schemas.openxmlformats.org/drawingml/2006/main" noChangeAspect="1"/>
+            </wp:cNvGraphicFramePr>
+            <a:graphic xmlns:a="http://schemas.openxmlformats.org/drawingml/2006/main">
+              <a:graphicData uri="http://schemas.openxmlformats.org/drawingml/2006/picture">
+                <pic:pic xmlns:pic="http://schemas.openxmlformats.org/drawingml/2006/picture">
+                  <pic:nvPicPr>
+                    <pic:cNvPr id="1" name=""/>
+                    <pic:cNvPicPr/>
+                  </pic:nvPicPr>
+                  <pic:blipFill>
+                    <a:blip r:embed="rId7"/>
+                    <a:stretch>
+                      <a:fillRect/>
+                    </a:stretch>
+                  </pic:blipFill>
+                  <pic:spPr>
+                    <a:xfrm>
+                      <a:off x="0" y="0"/>
+                      <a:ext cx="5731510" cy="2485390"/>
+                    </a:xfrm>
+                    <a:prstGeom prst="rect">
+                      <a:avLst/>
+                    </a:prstGeom>
+                  </pic:spPr>
+                </pic:pic>
+              </a:graphicData>
+            </a:graphic>
+          </wp:inline>
+        </w:drawing>
       </w:r>
     </w:p>
     <w:p>
@@ -3231,26 +3201,71 @@
           <w:b/>
         </w:rPr>
       </w:pPr>
+      <w:r>
+        <w:rPr>
+          <w:b/>
+        </w:rPr>
+        <w:t xml:space="preserve">6.4 </w:t>
+      </w:r>
+      <w:r>
+        <w:rPr>
+          <w:b/>
+        </w:rPr>
+        <w:t>Recommendations</w:t>
+      </w:r>
     </w:p>
     <w:p>
       <w:pPr>
         <w:pStyle w:val="NormalWeb"/>
         <w:ind w:left="-567"/>
-        <w:rPr>
-          <w:b/>
-        </w:rPr>
-      </w:pPr>
-      <w:r>
-        <w:rPr>
-          <w:b/>
-        </w:rPr>
-        <w:t xml:space="preserve">6.4 </w:t>
-      </w:r>
-      <w:r>
-        <w:rPr>
-          <w:b/>
-        </w:rPr>
-        <w:t>Recommendations</w:t>
+      </w:pPr>
+      <w:r>
+        <w:t xml:space="preserve">Based on the evaluation, </w:t>
+      </w:r>
+      <w:proofErr w:type="spellStart"/>
+      <w:r>
+        <w:t>DuckDB</w:t>
+      </w:r>
+      <w:proofErr w:type="spellEnd"/>
+      <w:r>
+        <w:t>-NSQL is the most suitable model for generating SQL queries accurately and efficiently. However, further improvements can be explored, such as fine-tuning Llama3.2 to improve its exact match rate while maintaining its relatively lower latency compared to Mistral</w:t>
+      </w:r>
+    </w:p>
+    <w:p>
+      <w:pPr>
+        <w:pStyle w:val="NormalWeb"/>
+        <w:ind w:left="720" w:hanging="1287"/>
+        <w:rPr>
+          <w:rStyle w:val="Strong"/>
+        </w:rPr>
+      </w:pPr>
+      <w:r>
+        <w:rPr>
+          <w:rStyle w:val="Strong"/>
+        </w:rPr>
+        <w:t>Conclusion:</w:t>
+      </w:r>
+    </w:p>
+    <w:p>
+      <w:pPr>
+        <w:pStyle w:val="NormalWeb"/>
+        <w:rPr>
+          <w:rStyle w:val="Strong"/>
+        </w:rPr>
+      </w:pPr>
+      <w:proofErr w:type="spellStart"/>
+      <w:r>
+        <w:rPr>
+          <w:rStyle w:val="Strong"/>
+        </w:rPr>
+        <w:t>DuckDB</w:t>
+      </w:r>
+      <w:proofErr w:type="spellEnd"/>
+      <w:r>
+        <w:rPr>
+          <w:rStyle w:val="Strong"/>
+        </w:rPr>
+        <w:t xml:space="preserve">-NSQL is the best suited model for Converting Natural language to SQL </w:t>
       </w:r>
     </w:p>
     <w:p>
@@ -3258,69 +3273,9 @@
         <w:pStyle w:val="NormalWeb"/>
         <w:ind w:left="-567"/>
       </w:pPr>
-      <w:r>
-        <w:t xml:space="preserve">Based on the evaluation, </w:t>
-      </w:r>
-      <w:proofErr w:type="spellStart"/>
-      <w:r>
-        <w:t>DuckDB</w:t>
-      </w:r>
-      <w:proofErr w:type="spellEnd"/>
-      <w:r>
-        <w:t>-NSQL is the most suitable model for generating SQL queries accurately and efficiently. However, further improvements can be explored, such as fine-tuning Llama3.2 to improve its exact match rate while maintaining its relatively lower latency compared to Mistral</w:t>
-      </w:r>
-    </w:p>
-    <w:p>
-      <w:pPr>
-        <w:pStyle w:val="NormalWeb"/>
-        <w:ind w:left="-567"/>
-      </w:pPr>
-    </w:p>
-    <w:p>
-      <w:pPr>
-        <w:pStyle w:val="NormalWeb"/>
-        <w:ind w:left="720" w:hanging="1287"/>
-        <w:rPr>
-          <w:rStyle w:val="Strong"/>
-        </w:rPr>
-      </w:pPr>
-      <w:r>
-        <w:rPr>
-          <w:rStyle w:val="Strong"/>
-        </w:rPr>
-        <w:t>Conclusion:</w:t>
-      </w:r>
-    </w:p>
-    <w:p>
-      <w:pPr>
-        <w:pStyle w:val="NormalWeb"/>
-        <w:rPr>
-          <w:rStyle w:val="Strong"/>
-        </w:rPr>
-      </w:pPr>
-      <w:proofErr w:type="spellStart"/>
-      <w:r>
-        <w:rPr>
-          <w:rStyle w:val="Strong"/>
-        </w:rPr>
-        <w:t>DuckDB</w:t>
-      </w:r>
-      <w:proofErr w:type="spellEnd"/>
-      <w:r>
-        <w:rPr>
-          <w:rStyle w:val="Strong"/>
-        </w:rPr>
-        <w:t xml:space="preserve">-NSQL is the best suited model for Converting Natural language to SQL </w:t>
-      </w:r>
-    </w:p>
-    <w:p>
-      <w:pPr>
-        <w:pStyle w:val="NormalWeb"/>
-        <w:ind w:left="-567"/>
-      </w:pPr>
     </w:p>
     <w:sectPr>
-      <w:headerReference w:type="default" r:id="rId7"/>
+      <w:headerReference w:type="default" r:id="rId8"/>
       <w:pgSz w:w="11906" w:h="16838"/>
       <w:pgMar w:top="1440" w:right="1440" w:bottom="1440" w:left="1440" w:header="708" w:footer="708" w:gutter="0"/>
       <w:cols w:space="708"/>
@@ -6364,7 +6319,7 @@
     <w:lsdException w:name="Table Web 2" w:semiHidden="1" w:unhideWhenUsed="1"/>
     <w:lsdException w:name="Table Web 3" w:semiHidden="1" w:unhideWhenUsed="1"/>
     <w:lsdException w:name="Balloon Text" w:semiHidden="1" w:unhideWhenUsed="1"/>
-    <w:lsdException w:name="Table Grid" w:semiHidden="1" w:uiPriority="39" w:unhideWhenUsed="1"/>
+    <w:lsdException w:name="Table Grid" w:uiPriority="39"/>
     <w:lsdException w:name="Table Theme" w:semiHidden="1" w:unhideWhenUsed="1"/>
     <w:lsdException w:name="Placeholder Text" w:semiHidden="1"/>
     <w:lsdException w:name="Light Shading" w:uiPriority="60"/>

</xml_diff>